<commit_message>
QdC e Requisiti aggiornati e completati
</commit_message>
<xml_diff>
--- a/1_QdC/QdC_GestionaleMagazzino.docx
+++ b/1_QdC/QdC_GestionaleMagazzino.docx
@@ -97,7 +97,7 @@
               </wp:inline>
             </w:drawing>
           </mc:Choice>
-          <mc:Fallback xmlns:pic="http://schemas.openxmlformats.org/drawingml/2006/picture" xmlns:a14="http://schemas.microsoft.com/office/drawing/2010/main" xmlns:a="http://schemas.openxmlformats.org/drawingml/2006/main" xmlns:w16sdtdh="http://schemas.microsoft.com/office/word/2020/wordml/sdtdatahash" xmlns:w16="http://schemas.microsoft.com/office/word/2018/wordml" xmlns:w16cex="http://schemas.microsoft.com/office/word/2018/wordml/cex" xmlns:oel="http://schemas.microsoft.com/office/2019/extlst">
+          <mc:Fallback xmlns:oel="http://schemas.microsoft.com/office/2019/extlst" xmlns:w16cex="http://schemas.microsoft.com/office/word/2018/wordml/cex" xmlns:w16="http://schemas.microsoft.com/office/word/2018/wordml" xmlns:w16sdtdh="http://schemas.microsoft.com/office/word/2020/wordml/sdtdatahash" xmlns:a="http://schemas.openxmlformats.org/drawingml/2006/main" xmlns:a14="http://schemas.microsoft.com/office/drawing/2010/main" xmlns:pic="http://schemas.openxmlformats.org/drawingml/2006/picture">
             <w:pict w14:anchorId="6C601C0F">
               <v:group id="docshapegroup5" style="width:484.95pt;height:.5pt;mso-position-horizontal-relative:char;mso-position-vertical-relative:line" coordsize="9699,10" o:spid="_x0000_s1026" w14:anchorId="70E73CBE" o:gfxdata="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">
                 <v:rect id="docshape6" style="position:absolute;width:9699;height:10;visibility:visible;mso-wrap-style:square;v-text-anchor:top" o:spid="_x0000_s1027" fillcolor="black" stroked="f" o:gfxdata="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"/>
@@ -456,7 +456,6 @@
               </w:rPr>
               <w:t xml:space="preserve">Cognome: </w:t>
             </w:r>
-            <w:proofErr w:type="spellStart"/>
             <w:r>
               <w:rPr>
                 <w:spacing w:val="-2"/>
@@ -464,7 +463,6 @@
               </w:rPr>
               <w:t>Cappellari</w:t>
             </w:r>
-            <w:proofErr w:type="spellEnd"/>
           </w:p>
         </w:tc>
       </w:tr>
@@ -1661,6 +1659,15 @@
               </w:rPr>
               <w:t xml:space="preserve">.01.2024 – </w:t>
             </w:r>
+            <w:r>
+              <w:rPr>
+                <w:rFonts w:cstheme="minorBidi"/>
+                <w:b/>
+                <w:bCs/>
+                <w:lang w:val="it-CH"/>
+              </w:rPr>
+              <w:t>03.05.2024</w:t>
+            </w:r>
           </w:p>
         </w:tc>
       </w:tr>
@@ -1870,6 +1877,20 @@
                 <w:lang w:val="it-CH"/>
               </w:rPr>
             </w:pPr>
+            <w:r>
+              <w:rPr>
+                <w:rFonts w:cstheme="minorBidi"/>
+                <w:lang w:val="it-CH"/>
+              </w:rPr>
+              <w:t>112 ore</w:t>
+            </w:r>
+            <w:r>
+              <w:rPr>
+                <w:rFonts w:cstheme="minorBidi"/>
+                <w:lang w:val="it-CH"/>
+              </w:rPr>
+              <w:t>/lezione da 45 minuti</w:t>
+            </w:r>
           </w:p>
         </w:tc>
       </w:tr>
@@ -2229,7 +2250,7 @@
               </wp:anchor>
             </w:drawing>
           </mc:Choice>
-          <mc:Fallback xmlns:pic="http://schemas.openxmlformats.org/drawingml/2006/picture" xmlns:a14="http://schemas.microsoft.com/office/drawing/2010/main" xmlns:a="http://schemas.openxmlformats.org/drawingml/2006/main" xmlns:w16sdtdh="http://schemas.microsoft.com/office/word/2020/wordml/sdtdatahash" xmlns:w16="http://schemas.microsoft.com/office/word/2018/wordml" xmlns:w16cex="http://schemas.microsoft.com/office/word/2018/wordml/cex" xmlns:oel="http://schemas.microsoft.com/office/2019/extlst">
+          <mc:Fallback xmlns:oel="http://schemas.microsoft.com/office/2019/extlst" xmlns:w16cex="http://schemas.microsoft.com/office/word/2018/wordml/cex" xmlns:w16="http://schemas.microsoft.com/office/word/2018/wordml" xmlns:w16sdtdh="http://schemas.microsoft.com/office/word/2020/wordml/sdtdatahash" xmlns:a="http://schemas.openxmlformats.org/drawingml/2006/main" xmlns:a14="http://schemas.microsoft.com/office/drawing/2010/main" xmlns:pic="http://schemas.openxmlformats.org/drawingml/2006/picture">
             <w:pict w14:anchorId="221C8B40">
               <v:rect id="docshape7" style="position:absolute;margin-left:55.2pt;margin-top:18.6pt;width:484.9pt;height:.5pt;z-index:-15728128;visibility:visible;mso-wrap-style:square;mso-width-percent:0;mso-height-percent:0;mso-wrap-distance-left:0;mso-wrap-distance-top:0;mso-wrap-distance-right:0;mso-wrap-distance-bottom:0;mso-position-horizontal:absolute;mso-position-horizontal-relative:page;mso-position-vertical:absolute;mso-position-vertical-relative:text;mso-width-percent:0;mso-height-percent:0;mso-width-relative:page;mso-height-relative:page;v-text-anchor:top" o:spid="_x0000_s1026" fillcolor="black" stroked="f" w14:anchorId="7AF32B45" o:gfxdata="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">
                 <w10:wrap type="topAndBottom" anchorx="page"/>
@@ -3533,7 +3554,7 @@
               </wp:inline>
             </w:drawing>
           </mc:Choice>
-          <mc:Fallback xmlns:pic="http://schemas.openxmlformats.org/drawingml/2006/picture" xmlns:a14="http://schemas.microsoft.com/office/drawing/2010/main" xmlns:a="http://schemas.openxmlformats.org/drawingml/2006/main" xmlns:w16sdtdh="http://schemas.microsoft.com/office/word/2020/wordml/sdtdatahash" xmlns:w16="http://schemas.microsoft.com/office/word/2018/wordml" xmlns:w16cex="http://schemas.microsoft.com/office/word/2018/wordml/cex" xmlns:oel="http://schemas.microsoft.com/office/2019/extlst">
+          <mc:Fallback xmlns:oel="http://schemas.microsoft.com/office/2019/extlst" xmlns:w16cex="http://schemas.microsoft.com/office/word/2018/wordml/cex" xmlns:w16="http://schemas.microsoft.com/office/word/2018/wordml" xmlns:w16sdtdh="http://schemas.microsoft.com/office/word/2020/wordml/sdtdatahash" xmlns:a="http://schemas.openxmlformats.org/drawingml/2006/main" xmlns:a14="http://schemas.microsoft.com/office/drawing/2010/main" xmlns:pic="http://schemas.openxmlformats.org/drawingml/2006/picture">
             <w:pict w14:anchorId="0ED18F35">
               <v:group id="docshapegroup8" style="width:484.95pt;height:.5pt;mso-position-horizontal-relative:char;mso-position-vertical-relative:line" coordsize="9699,10" o:spid="_x0000_s1026" w14:anchorId="2E328116" o:gfxdata="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">
                 <v:rect id="docshape9" style="position:absolute;width:9699;height:10;visibility:visible;mso-wrap-style:square;v-text-anchor:top" o:spid="_x0000_s1027" fillcolor="black" stroked="f" o:gfxdata="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"/>
@@ -3682,7 +3703,7 @@
               </wp:anchor>
             </w:drawing>
           </mc:Choice>
-          <mc:Fallback xmlns:pic="http://schemas.openxmlformats.org/drawingml/2006/picture" xmlns:a14="http://schemas.microsoft.com/office/drawing/2010/main" xmlns:a="http://schemas.openxmlformats.org/drawingml/2006/main" xmlns:w16sdtdh="http://schemas.microsoft.com/office/word/2020/wordml/sdtdatahash" xmlns:w16="http://schemas.microsoft.com/office/word/2018/wordml" xmlns:w16cex="http://schemas.microsoft.com/office/word/2018/wordml/cex" xmlns:oel="http://schemas.microsoft.com/office/2019/extlst">
+          <mc:Fallback xmlns:oel="http://schemas.microsoft.com/office/2019/extlst" xmlns:w16cex="http://schemas.microsoft.com/office/word/2018/wordml/cex" xmlns:w16="http://schemas.microsoft.com/office/word/2018/wordml" xmlns:w16sdtdh="http://schemas.microsoft.com/office/word/2020/wordml/sdtdatahash" xmlns:a="http://schemas.openxmlformats.org/drawingml/2006/main" xmlns:a14="http://schemas.microsoft.com/office/drawing/2010/main" xmlns:pic="http://schemas.openxmlformats.org/drawingml/2006/picture">
             <w:pict w14:anchorId="74A2D249">
               <v:rect id="docshape10" style="position:absolute;margin-left:55.2pt;margin-top:18.05pt;width:484.9pt;height:.5pt;z-index:-15727104;visibility:visible;mso-wrap-style:square;mso-width-percent:0;mso-height-percent:0;mso-wrap-distance-left:0;mso-wrap-distance-top:0;mso-wrap-distance-right:0;mso-wrap-distance-bottom:0;mso-position-horizontal:absolute;mso-position-horizontal-relative:page;mso-position-vertical:absolute;mso-position-vertical-relative:text;mso-width-percent:0;mso-height-percent:0;mso-width-relative:page;mso-height-relative:page;v-text-anchor:top" o:spid="_x0000_s1026" fillcolor="black" stroked="f" w14:anchorId="465CEA52" o:gfxdata="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">
                 <w10:wrap type="topAndBottom" anchorx="page"/>
@@ -4076,7 +4097,7 @@
               </wp:anchor>
             </w:drawing>
           </mc:Choice>
-          <mc:Fallback xmlns:pic="http://schemas.openxmlformats.org/drawingml/2006/picture" xmlns:a14="http://schemas.microsoft.com/office/drawing/2010/main" xmlns:a="http://schemas.openxmlformats.org/drawingml/2006/main" xmlns:w16sdtdh="http://schemas.microsoft.com/office/word/2020/wordml/sdtdatahash" xmlns:w16="http://schemas.microsoft.com/office/word/2018/wordml" xmlns:w16cex="http://schemas.microsoft.com/office/word/2018/wordml/cex" xmlns:oel="http://schemas.microsoft.com/office/2019/extlst">
+          <mc:Fallback xmlns:oel="http://schemas.microsoft.com/office/2019/extlst" xmlns:w16cex="http://schemas.microsoft.com/office/word/2018/wordml/cex" xmlns:w16="http://schemas.microsoft.com/office/word/2018/wordml" xmlns:w16sdtdh="http://schemas.microsoft.com/office/word/2020/wordml/sdtdatahash" xmlns:a="http://schemas.openxmlformats.org/drawingml/2006/main" xmlns:a14="http://schemas.microsoft.com/office/drawing/2010/main" xmlns:pic="http://schemas.openxmlformats.org/drawingml/2006/picture">
             <w:pict w14:anchorId="5E49D9A4">
               <v:rect id="docshape11" style="position:absolute;margin-left:55.2pt;margin-top:18.1pt;width:484.9pt;height:.5pt;z-index:-15726592;visibility:visible;mso-wrap-style:square;mso-width-percent:0;mso-height-percent:0;mso-wrap-distance-left:0;mso-wrap-distance-top:0;mso-wrap-distance-right:0;mso-wrap-distance-bottom:0;mso-position-horizontal:absolute;mso-position-horizontal-relative:page;mso-position-vertical:absolute;mso-position-vertical-relative:text;mso-width-percent:0;mso-height-percent:0;mso-width-relative:page;mso-height-relative:page;v-text-anchor:top" o:spid="_x0000_s1026" fillcolor="black" stroked="f" w14:anchorId="3652B53F" o:gfxdata="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">
                 <w10:wrap type="topAndBottom" anchorx="page"/>
@@ -4293,7 +4314,7 @@
               </wp:anchor>
             </w:drawing>
           </mc:Choice>
-          <mc:Fallback xmlns:pic="http://schemas.openxmlformats.org/drawingml/2006/picture" xmlns:a14="http://schemas.microsoft.com/office/drawing/2010/main" xmlns:a="http://schemas.openxmlformats.org/drawingml/2006/main" xmlns:w16sdtdh="http://schemas.microsoft.com/office/word/2020/wordml/sdtdatahash" xmlns:w16="http://schemas.microsoft.com/office/word/2018/wordml" xmlns:w16cex="http://schemas.microsoft.com/office/word/2018/wordml/cex" xmlns:oel="http://schemas.microsoft.com/office/2019/extlst">
+          <mc:Fallback xmlns:oel="http://schemas.microsoft.com/office/2019/extlst" xmlns:w16cex="http://schemas.microsoft.com/office/word/2018/wordml/cex" xmlns:w16="http://schemas.microsoft.com/office/word/2018/wordml" xmlns:w16sdtdh="http://schemas.microsoft.com/office/word/2020/wordml/sdtdatahash" xmlns:a="http://schemas.openxmlformats.org/drawingml/2006/main" xmlns:a14="http://schemas.microsoft.com/office/drawing/2010/main" xmlns:pic="http://schemas.openxmlformats.org/drawingml/2006/picture">
             <w:pict w14:anchorId="6EA3AF0D">
               <v:rect id="docshape12" style="position:absolute;margin-left:55.2pt;margin-top:18.1pt;width:484.9pt;height:.5pt;z-index:-15726080;visibility:visible;mso-wrap-style:square;mso-width-percent:0;mso-height-percent:0;mso-wrap-distance-left:0;mso-wrap-distance-top:0;mso-wrap-distance-right:0;mso-wrap-distance-bottom:0;mso-position-horizontal:absolute;mso-position-horizontal-relative:page;mso-position-vertical:absolute;mso-position-vertical-relative:text;mso-width-percent:0;mso-height-percent:0;mso-width-relative:page;mso-height-relative:page;v-text-anchor:top" o:spid="_x0000_s1026" fillcolor="black" stroked="f" w14:anchorId="1B596C8F" o:gfxdata="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">
                 <w10:wrap type="topAndBottom" anchorx="page"/>
@@ -4534,26 +4555,6 @@
           <w:color w:val="000000" w:themeColor="text1"/>
           <w:lang w:val="it-CH"/>
         </w:rPr>
-        <w:t>Informazioni dei clienti che noleggiano gli articoli</w:t>
-      </w:r>
-    </w:p>
-    <w:p>
-      <w:pPr>
-        <w:pStyle w:val="Paragrafoelenco"/>
-        <w:numPr>
-          <w:ilvl w:val="0"/>
-          <w:numId w:val="31"/>
-        </w:numPr>
-        <w:rPr>
-          <w:color w:val="000000" w:themeColor="text1"/>
-          <w:lang w:val="it-CH"/>
-        </w:rPr>
-      </w:pPr>
-      <w:r>
-        <w:rPr>
-          <w:color w:val="000000" w:themeColor="text1"/>
-          <w:lang w:val="it-CH"/>
-        </w:rPr>
         <w:t>Memorizzare le informazioni dei noleggi</w:t>
       </w:r>
     </w:p>
@@ -4593,6 +4594,8 @@
           <w:numId w:val="30"/>
         </w:numPr>
         <w:rPr>
+          <w:b/>
+          <w:bCs/>
           <w:color w:val="000000" w:themeColor="text1"/>
           <w:lang w:val="it-CH"/>
         </w:rPr>
@@ -4602,7 +4605,7 @@
           <w:color w:val="000000" w:themeColor="text1"/>
           <w:lang w:val="it-CH"/>
         </w:rPr>
-        <w:t>Registrare nuovi articoli</w:t>
+        <w:t>Accesso all’applicativo</w:t>
       </w:r>
     </w:p>
     <w:p>
@@ -4613,16 +4616,19 @@
           <w:numId w:val="30"/>
         </w:numPr>
         <w:rPr>
+          <w:b/>
+          <w:bCs/>
           <w:color w:val="000000" w:themeColor="text1"/>
           <w:lang w:val="it-CH"/>
         </w:rPr>
       </w:pPr>
       <w:r>
         <w:rPr>
+          <w:bCs/>
           <w:color w:val="000000" w:themeColor="text1"/>
           <w:lang w:val="it-CH"/>
         </w:rPr>
-        <w:t>Generare il QR per il nuovo articolo</w:t>
+        <w:t>Sistema di login per gli utenti</w:t>
       </w:r>
     </w:p>
     <w:p>
@@ -4642,10 +4648,62 @@
           <w:color w:val="000000" w:themeColor="text1"/>
           <w:lang w:val="it-CH"/>
         </w:rPr>
-        <w:t>Registrare nuove categorie di articoli</w:t>
-      </w:r>
-      <w:bookmarkStart w:id="0" w:name="_GoBack"/>
-      <w:bookmarkEnd w:id="0"/>
+        <w:t>Registrare nuovi articoli</w:t>
+      </w:r>
+    </w:p>
+    <w:p>
+      <w:pPr>
+        <w:pStyle w:val="Paragrafoelenco"/>
+        <w:numPr>
+          <w:ilvl w:val="1"/>
+          <w:numId w:val="30"/>
+        </w:numPr>
+        <w:rPr>
+          <w:color w:val="000000" w:themeColor="text1"/>
+          <w:lang w:val="it-CH"/>
+        </w:rPr>
+      </w:pPr>
+      <w:r>
+        <w:rPr>
+          <w:color w:val="000000" w:themeColor="text1"/>
+          <w:lang w:val="it-CH"/>
+        </w:rPr>
+        <w:t>Accesso come “</w:t>
+      </w:r>
+      <w:r>
+        <w:rPr>
+          <w:color w:val="000000" w:themeColor="text1"/>
+          <w:lang w:val="it-CH"/>
+        </w:rPr>
+        <w:t>utente</w:t>
+      </w:r>
+      <w:r>
+        <w:rPr>
+          <w:color w:val="000000" w:themeColor="text1"/>
+          <w:lang w:val="it-CH"/>
+        </w:rPr>
+        <w:t xml:space="preserve"> magazzino”</w:t>
+      </w:r>
+    </w:p>
+    <w:p>
+      <w:pPr>
+        <w:pStyle w:val="Paragrafoelenco"/>
+        <w:numPr>
+          <w:ilvl w:val="1"/>
+          <w:numId w:val="30"/>
+        </w:numPr>
+        <w:rPr>
+          <w:color w:val="000000" w:themeColor="text1"/>
+          <w:lang w:val="it-CH"/>
+        </w:rPr>
+      </w:pPr>
+      <w:r>
+        <w:rPr>
+          <w:color w:val="000000" w:themeColor="text1"/>
+          <w:lang w:val="it-CH"/>
+        </w:rPr>
+        <w:t>Generare il QR per il nuovo articolo</w:t>
+      </w:r>
     </w:p>
     <w:p>
       <w:pPr>
@@ -4664,7 +4722,41 @@
           <w:color w:val="000000" w:themeColor="text1"/>
           <w:lang w:val="it-CH"/>
         </w:rPr>
-        <w:t>Scannerizzare QR code di un articolo per ottenere le informazioni su di esso</w:t>
+        <w:t>Registrare nuove categorie di articoli</w:t>
+      </w:r>
+    </w:p>
+    <w:p>
+      <w:pPr>
+        <w:pStyle w:val="Paragrafoelenco"/>
+        <w:numPr>
+          <w:ilvl w:val="1"/>
+          <w:numId w:val="30"/>
+        </w:numPr>
+        <w:rPr>
+          <w:color w:val="000000" w:themeColor="text1"/>
+          <w:lang w:val="it-CH"/>
+        </w:rPr>
+      </w:pPr>
+      <w:r>
+        <w:rPr>
+          <w:color w:val="000000" w:themeColor="text1"/>
+          <w:lang w:val="it-CH"/>
+        </w:rPr>
+        <w:t>Accesso come “</w:t>
+      </w:r>
+      <w:r>
+        <w:rPr>
+          <w:color w:val="000000" w:themeColor="text1"/>
+          <w:lang w:val="it-CH"/>
+        </w:rPr>
+        <w:t>utente</w:t>
+      </w:r>
+      <w:r>
+        <w:rPr>
+          <w:color w:val="000000" w:themeColor="text1"/>
+          <w:lang w:val="it-CH"/>
+        </w:rPr>
+        <w:t xml:space="preserve"> magazzino”</w:t>
       </w:r>
     </w:p>
     <w:p>
@@ -4684,7 +4776,41 @@
           <w:color w:val="000000" w:themeColor="text1"/>
           <w:lang w:val="it-CH"/>
         </w:rPr>
-        <w:t>Gestire lo stato degli articoli.</w:t>
+        <w:t xml:space="preserve">Visualizzare </w:t>
+      </w:r>
+      <w:r>
+        <w:rPr>
+          <w:color w:val="000000" w:themeColor="text1"/>
+          <w:lang w:val="it-CH"/>
+        </w:rPr>
+        <w:t>gli articoli</w:t>
+      </w:r>
+    </w:p>
+    <w:p>
+      <w:pPr>
+        <w:pStyle w:val="Paragrafoelenco"/>
+        <w:numPr>
+          <w:ilvl w:val="1"/>
+          <w:numId w:val="30"/>
+        </w:numPr>
+        <w:rPr>
+          <w:color w:val="000000" w:themeColor="text1"/>
+          <w:lang w:val="it-CH"/>
+        </w:rPr>
+      </w:pPr>
+      <w:r>
+        <w:rPr>
+          <w:color w:val="000000" w:themeColor="text1"/>
+          <w:lang w:val="it-CH"/>
+        </w:rPr>
+        <w:t xml:space="preserve">Visualizzare </w:t>
+      </w:r>
+      <w:r>
+        <w:rPr>
+          <w:color w:val="000000" w:themeColor="text1"/>
+          <w:lang w:val="it-CH"/>
+        </w:rPr>
+        <w:t>le informazioni riguardanti il singolo articolo</w:t>
       </w:r>
     </w:p>
     <w:p>
@@ -4704,6 +4830,33 @@
           <w:color w:val="000000" w:themeColor="text1"/>
           <w:lang w:val="it-CH"/>
         </w:rPr>
+        <w:t>Scannerizzare QR code di un articolo per ottenere le informazioni su di esso</w:t>
+      </w:r>
+      <w:r>
+        <w:rPr>
+          <w:color w:val="000000" w:themeColor="text1"/>
+          <w:lang w:val="it-CH"/>
+        </w:rPr>
+        <w:t xml:space="preserve"> </w:t>
+      </w:r>
+    </w:p>
+    <w:p>
+      <w:pPr>
+        <w:pStyle w:val="Paragrafoelenco"/>
+        <w:numPr>
+          <w:ilvl w:val="0"/>
+          <w:numId w:val="30"/>
+        </w:numPr>
+        <w:rPr>
+          <w:color w:val="000000" w:themeColor="text1"/>
+          <w:lang w:val="it-CH"/>
+        </w:rPr>
+      </w:pPr>
+      <w:r>
+        <w:rPr>
+          <w:color w:val="000000" w:themeColor="text1"/>
+          <w:lang w:val="it-CH"/>
+        </w:rPr>
         <w:t>Gestire i noleggi</w:t>
       </w:r>
     </w:p>
@@ -4764,37 +4917,124 @@
           <w:color w:val="000000" w:themeColor="text1"/>
           <w:lang w:val="it-CH"/>
         </w:rPr>
-        <w:t>Mandare in stampa le etichette con i QR code</w:t>
+        <w:t xml:space="preserve">Sistema </w:t>
+      </w:r>
+      <w:r>
+        <w:rPr>
+          <w:color w:val="000000" w:themeColor="text1"/>
+          <w:lang w:val="it-CH"/>
+        </w:rPr>
+        <w:t>di</w:t>
+      </w:r>
+      <w:r>
+        <w:rPr>
+          <w:color w:val="000000" w:themeColor="text1"/>
+          <w:lang w:val="it-CH"/>
+        </w:rPr>
+        <w:t xml:space="preserve"> </w:t>
+      </w:r>
+      <w:r>
+        <w:rPr>
+          <w:color w:val="000000" w:themeColor="text1"/>
+          <w:lang w:val="it-CH"/>
+        </w:rPr>
+        <w:t>allerta per restituzione noleggio</w:t>
       </w:r>
     </w:p>
     <w:p>
       <w:pPr>
         <w:pStyle w:val="Paragrafoelenco"/>
-        <w:ind w:left="890" w:firstLine="0"/>
+        <w:numPr>
+          <w:ilvl w:val="1"/>
+          <w:numId w:val="30"/>
+        </w:numPr>
         <w:rPr>
           <w:color w:val="000000" w:themeColor="text1"/>
           <w:lang w:val="it-CH"/>
         </w:rPr>
       </w:pPr>
+      <w:r>
+        <w:rPr>
+          <w:color w:val="000000" w:themeColor="text1"/>
+          <w:lang w:val="it-CH"/>
+        </w:rPr>
+        <w:t>Deve mandare un email di promemoria al</w:t>
+      </w:r>
+      <w:r>
+        <w:rPr>
+          <w:color w:val="000000" w:themeColor="text1"/>
+          <w:lang w:val="it-CH"/>
+        </w:rPr>
+        <w:t>l’</w:t>
+      </w:r>
+      <w:r>
+        <w:rPr>
+          <w:color w:val="000000" w:themeColor="text1"/>
+          <w:lang w:val="it-CH"/>
+        </w:rPr>
+        <w:t xml:space="preserve">utente </w:t>
+      </w:r>
+      <w:r>
+        <w:rPr>
+          <w:color w:val="000000" w:themeColor="text1"/>
+          <w:lang w:val="it-CH"/>
+        </w:rPr>
+        <w:t>il giorno prima della scadenza</w:t>
+      </w:r>
     </w:p>
     <w:p>
       <w:pPr>
-        <w:ind w:firstLine="242"/>
-        <w:rPr>
-          <w:b/>
-          <w:bCs/>
+        <w:pStyle w:val="Paragrafoelenco"/>
+        <w:numPr>
+          <w:ilvl w:val="1"/>
+          <w:numId w:val="30"/>
+        </w:numPr>
+        <w:rPr>
           <w:color w:val="000000" w:themeColor="text1"/>
           <w:lang w:val="it-CH"/>
         </w:rPr>
       </w:pPr>
       <w:r>
         <w:rPr>
-          <w:b/>
-          <w:bCs/>
           <w:color w:val="000000" w:themeColor="text1"/>
           <w:lang w:val="it-CH"/>
         </w:rPr>
-        <w:t>Manuale</w:t>
+        <w:t>In caso di ritardo, segnala con un</w:t>
+      </w:r>
+      <w:r>
+        <w:rPr>
+          <w:color w:val="000000" w:themeColor="text1"/>
+          <w:lang w:val="it-CH"/>
+        </w:rPr>
+        <w:t>’</w:t>
+      </w:r>
+      <w:r>
+        <w:rPr>
+          <w:color w:val="000000" w:themeColor="text1"/>
+          <w:lang w:val="it-CH"/>
+        </w:rPr>
+        <w:t xml:space="preserve">allerta il gestore del </w:t>
+      </w:r>
+      <w:r>
+        <w:rPr>
+          <w:color w:val="000000" w:themeColor="text1"/>
+          <w:lang w:val="it-CH"/>
+        </w:rPr>
+        <w:t>magazzino</w:t>
+      </w:r>
+      <w:r>
+        <w:rPr>
+          <w:color w:val="000000" w:themeColor="text1"/>
+          <w:lang w:val="it-CH"/>
+        </w:rPr>
+        <w:t xml:space="preserve"> e rinvia l’email al</w:t>
+      </w:r>
+      <w:r>
+        <w:rPr>
+          <w:color w:val="000000" w:themeColor="text1"/>
+          <w:lang w:val="it-CH"/>
+        </w:rPr>
+        <w:t>l’utente</w:t>
       </w:r>
     </w:p>
     <w:p>
@@ -4814,8 +5054,10 @@
           <w:color w:val="000000" w:themeColor="text1"/>
           <w:lang w:val="it-CH"/>
         </w:rPr>
-        <w:t>Come aggiungere oggetti nuovi al magazzino</w:t>
-      </w:r>
+        <w:t>Mandare in stampa le etichette con i QR code</w:t>
+      </w:r>
+      <w:bookmarkStart w:id="0" w:name="_GoBack"/>
+      <w:bookmarkEnd w:id="0"/>
     </w:p>
     <w:p>
       <w:pPr>
@@ -4834,7 +5076,27 @@
           <w:color w:val="000000" w:themeColor="text1"/>
           <w:lang w:val="it-CH"/>
         </w:rPr>
-        <w:t>Come noleggiare un’oggetto</w:t>
+        <w:t>Visualizzare la lista degli utenti dell’applicativo</w:t>
+      </w:r>
+    </w:p>
+    <w:p>
+      <w:pPr>
+        <w:pStyle w:val="Paragrafoelenco"/>
+        <w:numPr>
+          <w:ilvl w:val="1"/>
+          <w:numId w:val="30"/>
+        </w:numPr>
+        <w:rPr>
+          <w:color w:val="000000" w:themeColor="text1"/>
+          <w:lang w:val="it-CH"/>
+        </w:rPr>
+      </w:pPr>
+      <w:r>
+        <w:rPr>
+          <w:color w:val="000000" w:themeColor="text1"/>
+          <w:lang w:val="it-CH"/>
+        </w:rPr>
+        <w:t>Solo l’amministratore può visualizzarli</w:t>
       </w:r>
     </w:p>
     <w:p>
@@ -4854,7 +5116,119 @@
           <w:color w:val="000000" w:themeColor="text1"/>
           <w:lang w:val="it-CH"/>
         </w:rPr>
-        <w:t>Aggiunta nuovi utenti</w:t>
+        <w:t>Aggiungere utenti applicativo</w:t>
+      </w:r>
+    </w:p>
+    <w:p>
+      <w:pPr>
+        <w:pStyle w:val="Paragrafoelenco"/>
+        <w:numPr>
+          <w:ilvl w:val="1"/>
+          <w:numId w:val="30"/>
+        </w:numPr>
+        <w:rPr>
+          <w:color w:val="000000" w:themeColor="text1"/>
+          <w:lang w:val="it-CH"/>
+        </w:rPr>
+      </w:pPr>
+      <w:r>
+        <w:rPr>
+          <w:color w:val="000000" w:themeColor="text1"/>
+          <w:lang w:val="it-CH"/>
+        </w:rPr>
+        <w:t>L’amministratore deve poter aggiungere nuovi utenti</w:t>
+      </w:r>
+    </w:p>
+    <w:p>
+      <w:pPr>
+        <w:pStyle w:val="Paragrafoelenco"/>
+        <w:numPr>
+          <w:ilvl w:val="2"/>
+          <w:numId w:val="30"/>
+        </w:numPr>
+        <w:rPr>
+          <w:color w:val="000000" w:themeColor="text1"/>
+          <w:lang w:val="it-CH"/>
+        </w:rPr>
+      </w:pPr>
+      <w:r>
+        <w:rPr>
+          <w:color w:val="000000" w:themeColor="text1"/>
+          <w:lang w:val="it-CH"/>
+        </w:rPr>
+        <w:t xml:space="preserve">Gli utenti possono </w:t>
+      </w:r>
+      <w:r>
+        <w:rPr>
+          <w:color w:val="000000" w:themeColor="text1"/>
+          <w:lang w:val="it-CH"/>
+        </w:rPr>
+        <w:t xml:space="preserve">essere: </w:t>
+      </w:r>
+      <w:r>
+        <w:rPr>
+          <w:color w:val="000000" w:themeColor="text1"/>
+          <w:lang w:val="it-CH"/>
+        </w:rPr>
+        <w:t xml:space="preserve">amministratore, </w:t>
+      </w:r>
+      <w:r>
+        <w:rPr>
+          <w:color w:val="000000" w:themeColor="text1"/>
+          <w:lang w:val="it-CH"/>
+        </w:rPr>
+        <w:t xml:space="preserve">gestore </w:t>
+      </w:r>
+      <w:r>
+        <w:rPr>
+          <w:color w:val="000000" w:themeColor="text1"/>
+          <w:lang w:val="it-CH"/>
+        </w:rPr>
+        <w:t>magazzino</w:t>
+      </w:r>
+      <w:r>
+        <w:rPr>
+          <w:color w:val="000000" w:themeColor="text1"/>
+          <w:lang w:val="it-CH"/>
+        </w:rPr>
+        <w:t xml:space="preserve"> e </w:t>
+      </w:r>
+      <w:r>
+        <w:rPr>
+          <w:color w:val="000000" w:themeColor="text1"/>
+          <w:lang w:val="it-CH"/>
+        </w:rPr>
+        <w:t>utente</w:t>
+      </w:r>
+    </w:p>
+    <w:p>
+      <w:pPr>
+        <w:pStyle w:val="Paragrafoelenco"/>
+        <w:ind w:left="890" w:firstLine="0"/>
+        <w:rPr>
+          <w:color w:val="000000" w:themeColor="text1"/>
+          <w:lang w:val="it-CH"/>
+        </w:rPr>
+      </w:pPr>
+    </w:p>
+    <w:p>
+      <w:pPr>
+        <w:ind w:firstLine="242"/>
+        <w:rPr>
+          <w:b/>
+          <w:bCs/>
+          <w:color w:val="000000" w:themeColor="text1"/>
+          <w:lang w:val="it-CH"/>
+        </w:rPr>
+      </w:pPr>
+      <w:r>
+        <w:rPr>
+          <w:b/>
+          <w:bCs/>
+          <w:color w:val="000000" w:themeColor="text1"/>
+          <w:lang w:val="it-CH"/>
+        </w:rPr>
+        <w:t>Manuale</w:t>
       </w:r>
     </w:p>
     <w:p>
@@ -4874,18 +5248,113 @@
           <w:color w:val="000000" w:themeColor="text1"/>
           <w:lang w:val="it-CH"/>
         </w:rPr>
-        <w:t>Effettuare il controllo dei prodotti nel magazzino</w:t>
+        <w:t>Gestione prodotti</w:t>
+      </w:r>
+      <w:r>
+        <w:rPr>
+          <w:color w:val="000000" w:themeColor="text1"/>
+          <w:lang w:val="it-CH"/>
+        </w:rPr>
+        <w:t xml:space="preserve"> </w:t>
+      </w:r>
+      <w:r>
+        <w:rPr>
+          <w:color w:val="000000" w:themeColor="text1"/>
+          <w:lang w:val="it-CH"/>
+        </w:rPr>
+        <w:t>magazzino</w:t>
+      </w:r>
+      <w:r>
+        <w:rPr>
+          <w:color w:val="000000" w:themeColor="text1"/>
+          <w:lang w:val="it-CH"/>
+        </w:rPr>
+        <w:t xml:space="preserve"> </w:t>
       </w:r>
     </w:p>
     <w:p>
       <w:pPr>
-        <w:rPr>
-          <w:b/>
-          <w:bCs/>
+        <w:pStyle w:val="Paragrafoelenco"/>
+        <w:numPr>
+          <w:ilvl w:val="0"/>
+          <w:numId w:val="30"/>
+        </w:numPr>
+        <w:rPr>
           <w:color w:val="000000" w:themeColor="text1"/>
           <w:lang w:val="it-CH"/>
         </w:rPr>
       </w:pPr>
+      <w:r>
+        <w:rPr>
+          <w:color w:val="000000" w:themeColor="text1"/>
+          <w:lang w:val="it-CH"/>
+        </w:rPr>
+        <w:t>Gestione noleggi</w:t>
+      </w:r>
+    </w:p>
+    <w:p>
+      <w:pPr>
+        <w:pStyle w:val="Paragrafoelenco"/>
+        <w:numPr>
+          <w:ilvl w:val="0"/>
+          <w:numId w:val="30"/>
+        </w:numPr>
+        <w:rPr>
+          <w:color w:val="000000" w:themeColor="text1"/>
+          <w:lang w:val="it-CH"/>
+        </w:rPr>
+      </w:pPr>
+      <w:r>
+        <w:rPr>
+          <w:color w:val="000000" w:themeColor="text1"/>
+          <w:lang w:val="it-CH"/>
+        </w:rPr>
+        <w:t>Gestione</w:t>
+      </w:r>
+      <w:r>
+        <w:rPr>
+          <w:color w:val="000000" w:themeColor="text1"/>
+          <w:lang w:val="it-CH"/>
+        </w:rPr>
+        <w:t xml:space="preserve"> utenti</w:t>
+      </w:r>
+    </w:p>
+    <w:p>
+      <w:pPr>
+        <w:pStyle w:val="Paragrafoelenco"/>
+        <w:numPr>
+          <w:ilvl w:val="0"/>
+          <w:numId w:val="30"/>
+        </w:numPr>
+        <w:rPr>
+          <w:color w:val="000000" w:themeColor="text1"/>
+          <w:lang w:val="it-CH"/>
+        </w:rPr>
+      </w:pPr>
+      <w:r>
+        <w:rPr>
+          <w:color w:val="000000" w:themeColor="text1"/>
+          <w:lang w:val="it-CH"/>
+        </w:rPr>
+        <w:t>Effettuare inventario magazzino</w:t>
+      </w:r>
+    </w:p>
+    <w:p>
+      <w:pPr>
+        <w:rPr>
+          <w:sz w:val="24"/>
+          <w:szCs w:val="24"/>
+          <w:lang w:val="it-CH"/>
+        </w:rPr>
+      </w:pPr>
+      <w:r>
+        <w:rPr>
+          <w:sz w:val="24"/>
+          <w:szCs w:val="24"/>
+          <w:lang w:val="it-CH"/>
+        </w:rPr>
+        <w:br w:type="page"/>
+      </w:r>
     </w:p>
     <w:p>
       <w:pPr>
@@ -4904,6 +5373,7 @@
           <w:szCs w:val="24"/>
           <w:lang w:val="it-CH"/>
         </w:rPr>
+        <w:lastRenderedPageBreak/>
         <mc:AlternateContent>
           <mc:Choice Requires="wps">
             <w:drawing>
@@ -4970,7 +5440,7 @@
               </wp:anchor>
             </w:drawing>
           </mc:Choice>
-          <mc:Fallback xmlns:pic="http://schemas.openxmlformats.org/drawingml/2006/picture" xmlns:a14="http://schemas.microsoft.com/office/drawing/2010/main" xmlns:a="http://schemas.openxmlformats.org/drawingml/2006/main" xmlns:w16sdtdh="http://schemas.microsoft.com/office/word/2020/wordml/sdtdatahash" xmlns:w16="http://schemas.microsoft.com/office/word/2018/wordml" xmlns:w16cex="http://schemas.microsoft.com/office/word/2018/wordml/cex" xmlns:oel="http://schemas.microsoft.com/office/2019/extlst">
+          <mc:Fallback xmlns:oel="http://schemas.microsoft.com/office/2019/extlst" xmlns:w16cex="http://schemas.microsoft.com/office/word/2018/wordml/cex" xmlns:w16="http://schemas.microsoft.com/office/word/2018/wordml" xmlns:w16sdtdh="http://schemas.microsoft.com/office/word/2020/wordml/sdtdatahash" xmlns:a="http://schemas.openxmlformats.org/drawingml/2006/main" xmlns:a14="http://schemas.microsoft.com/office/drawing/2010/main" xmlns:pic="http://schemas.openxmlformats.org/drawingml/2006/picture">
             <w:pict w14:anchorId="2D594EE2">
               <v:rect id="docshape13" style="position:absolute;margin-left:55.2pt;margin-top:18.2pt;width:484.9pt;height:.5pt;z-index:-15725568;visibility:visible;mso-wrap-style:square;mso-width-percent:0;mso-height-percent:0;mso-wrap-distance-left:0;mso-wrap-distance-top:0;mso-wrap-distance-right:0;mso-wrap-distance-bottom:0;mso-position-horizontal:absolute;mso-position-horizontal-relative:page;mso-position-vertical:absolute;mso-position-vertical-relative:text;mso-width-percent:0;mso-height-percent:0;mso-width-relative:page;mso-height-relative:page;v-text-anchor:top" o:spid="_x0000_s1026" fillcolor="black" stroked="f" w14:anchorId="2A0A7705" o:gfxdata="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">
                 <w10:wrap type="topAndBottom" anchorx="page"/>
@@ -5365,21 +5835,6 @@
     </w:p>
     <w:p>
       <w:pPr>
-        <w:rPr>
-          <w:spacing w:val="-2"/>
-          <w:lang w:val="it-CH"/>
-        </w:rPr>
-      </w:pPr>
-      <w:r>
-        <w:rPr>
-          <w:spacing w:val="-2"/>
-          <w:lang w:val="it-CH"/>
-        </w:rPr>
-        <w:br w:type="page"/>
-      </w:r>
-    </w:p>
-    <w:p>
-      <w:pPr>
         <w:pStyle w:val="Corpotesto"/>
         <w:spacing w:before="9"/>
         <w:rPr>
@@ -5392,7 +5847,6 @@
           <w:noProof/>
           <w:lang w:val="it-CH"/>
         </w:rPr>
-        <w:lastRenderedPageBreak/>
         <mc:AlternateContent>
           <mc:Choice Requires="wps">
             <w:drawing>
@@ -5459,7 +5913,7 @@
               </wp:anchor>
             </w:drawing>
           </mc:Choice>
-          <mc:Fallback xmlns:pic="http://schemas.openxmlformats.org/drawingml/2006/picture" xmlns:a14="http://schemas.microsoft.com/office/drawing/2010/main" xmlns:a="http://schemas.openxmlformats.org/drawingml/2006/main" xmlns:w16sdtdh="http://schemas.microsoft.com/office/word/2020/wordml/sdtdatahash" xmlns:w16="http://schemas.microsoft.com/office/word/2018/wordml" xmlns:w16cex="http://schemas.microsoft.com/office/word/2018/wordml/cex" xmlns:oel="http://schemas.microsoft.com/office/2019/extlst">
+          <mc:Fallback xmlns:oel="http://schemas.microsoft.com/office/2019/extlst" xmlns:w16cex="http://schemas.microsoft.com/office/word/2018/wordml/cex" xmlns:w16="http://schemas.microsoft.com/office/word/2018/wordml" xmlns:w16sdtdh="http://schemas.microsoft.com/office/word/2020/wordml/sdtdatahash" xmlns:a="http://schemas.openxmlformats.org/drawingml/2006/main" xmlns:a14="http://schemas.microsoft.com/office/drawing/2010/main" xmlns:pic="http://schemas.openxmlformats.org/drawingml/2006/picture">
             <w:pict w14:anchorId="0DA7804B">
               <v:rect id="docshape14" style="position:absolute;margin-left:55.2pt;margin-top:18.2pt;width:484.9pt;height:.5pt;z-index:-15725056;visibility:visible;mso-wrap-style:square;mso-width-percent:0;mso-height-percent:0;mso-wrap-distance-left:0;mso-wrap-distance-top:0;mso-wrap-distance-right:0;mso-wrap-distance-bottom:0;mso-position-horizontal:absolute;mso-position-horizontal-relative:page;mso-position-vertical:absolute;mso-position-vertical-relative:text;mso-width-percent:0;mso-height-percent:0;mso-width-relative:page;mso-height-relative:page;v-text-anchor:top" o:spid="_x0000_s1026" fillcolor="black" stroked="f" w14:anchorId="2FFC1467" o:gfxdata="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">
                 <w10:wrap type="topAndBottom" anchorx="page"/>
@@ -6443,7 +6897,7 @@
               </wp:inline>
             </w:drawing>
           </mc:Choice>
-          <mc:Fallback xmlns:pic="http://schemas.openxmlformats.org/drawingml/2006/picture" xmlns:a14="http://schemas.microsoft.com/office/drawing/2010/main" xmlns:a="http://schemas.openxmlformats.org/drawingml/2006/main" xmlns:w16sdtdh="http://schemas.microsoft.com/office/word/2020/wordml/sdtdatahash" xmlns:w16="http://schemas.microsoft.com/office/word/2018/wordml" xmlns:w16cex="http://schemas.microsoft.com/office/word/2018/wordml/cex" xmlns:oel="http://schemas.microsoft.com/office/2019/extlst">
+          <mc:Fallback xmlns:oel="http://schemas.microsoft.com/office/2019/extlst" xmlns:w16cex="http://schemas.microsoft.com/office/word/2018/wordml/cex" xmlns:w16="http://schemas.microsoft.com/office/word/2018/wordml" xmlns:w16sdtdh="http://schemas.microsoft.com/office/word/2020/wordml/sdtdatahash" xmlns:a="http://schemas.openxmlformats.org/drawingml/2006/main" xmlns:a14="http://schemas.microsoft.com/office/drawing/2010/main" xmlns:pic="http://schemas.openxmlformats.org/drawingml/2006/picture">
             <w:pict w14:anchorId="1FE8D2CA">
               <v:group id="docshapegroup15" style="width:484.95pt;height:.5pt;mso-position-horizontal-relative:char;mso-position-vertical-relative:line" coordsize="9699,10" o:spid="_x0000_s1026" w14:anchorId="02693557" o:gfxdata="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">
                 <v:rect id="docshape16" style="position:absolute;width:9699;height:10;visibility:visible;mso-wrap-style:square;v-text-anchor:top" o:spid="_x0000_s1027" fillcolor="black" stroked="f" o:gfxdata="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"/>
@@ -6786,7 +7240,7 @@
               </wp:anchor>
             </w:drawing>
           </mc:Choice>
-          <mc:Fallback xmlns:pic="http://schemas.openxmlformats.org/drawingml/2006/picture" xmlns:a14="http://schemas.microsoft.com/office/drawing/2010/main" xmlns:a="http://schemas.openxmlformats.org/drawingml/2006/main" xmlns:w16sdtdh="http://schemas.microsoft.com/office/word/2020/wordml/sdtdatahash" xmlns:w16="http://schemas.microsoft.com/office/word/2018/wordml" xmlns:w16cex="http://schemas.microsoft.com/office/word/2018/wordml/cex" xmlns:oel="http://schemas.microsoft.com/office/2019/extlst">
+          <mc:Fallback xmlns:oel="http://schemas.microsoft.com/office/2019/extlst" xmlns:w16cex="http://schemas.microsoft.com/office/word/2018/wordml/cex" xmlns:w16="http://schemas.microsoft.com/office/word/2018/wordml" xmlns:w16sdtdh="http://schemas.microsoft.com/office/word/2020/wordml/sdtdatahash" xmlns:a="http://schemas.openxmlformats.org/drawingml/2006/main" xmlns:a14="http://schemas.microsoft.com/office/drawing/2010/main" xmlns:pic="http://schemas.openxmlformats.org/drawingml/2006/picture">
             <w:pict w14:anchorId="778D8251">
               <v:rect id="docshape17" style="position:absolute;margin-left:223.25pt;margin-top:12.4pt;width:122.65pt;height:.95pt;z-index:-15724032;visibility:visible;mso-wrap-style:square;mso-width-percent:0;mso-height-percent:0;mso-wrap-distance-left:0;mso-wrap-distance-top:0;mso-wrap-distance-right:0;mso-wrap-distance-bottom:0;mso-position-horizontal:absolute;mso-position-horizontal-relative:page;mso-position-vertical:absolute;mso-position-vertical-relative:text;mso-width-percent:0;mso-height-percent:0;mso-width-relative:page;mso-height-relative:page;v-text-anchor:top" o:spid="_x0000_s1026" fillcolor="black" stroked="f" w14:anchorId="1F8C973B" o:gfxdata="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">
                 <w10:wrap type="topAndBottom" anchorx="page"/>
@@ -6866,7 +7320,7 @@
               </wp:anchor>
             </w:drawing>
           </mc:Choice>
-          <mc:Fallback xmlns:pic="http://schemas.openxmlformats.org/drawingml/2006/picture" xmlns:a14="http://schemas.microsoft.com/office/drawing/2010/main" xmlns:a="http://schemas.openxmlformats.org/drawingml/2006/main" xmlns:w16sdtdh="http://schemas.microsoft.com/office/word/2020/wordml/sdtdatahash" xmlns:w16="http://schemas.microsoft.com/office/word/2018/wordml" xmlns:w16cex="http://schemas.microsoft.com/office/word/2018/wordml/cex" xmlns:oel="http://schemas.microsoft.com/office/2019/extlst">
+          <mc:Fallback xmlns:oel="http://schemas.microsoft.com/office/2019/extlst" xmlns:w16cex="http://schemas.microsoft.com/office/word/2018/wordml/cex" xmlns:w16="http://schemas.microsoft.com/office/word/2018/wordml" xmlns:w16sdtdh="http://schemas.microsoft.com/office/word/2020/wordml/sdtdatahash" xmlns:a="http://schemas.openxmlformats.org/drawingml/2006/main" xmlns:a14="http://schemas.microsoft.com/office/drawing/2010/main" xmlns:pic="http://schemas.openxmlformats.org/drawingml/2006/picture">
             <w:pict w14:anchorId="051811A3">
               <v:rect id="docshape18" style="position:absolute;margin-left:390.55pt;margin-top:12.4pt;width:122.55pt;height:.95pt;z-index:-15723520;visibility:visible;mso-wrap-style:square;mso-width-percent:0;mso-height-percent:0;mso-wrap-distance-left:0;mso-wrap-distance-top:0;mso-wrap-distance-right:0;mso-wrap-distance-bottom:0;mso-position-horizontal:absolute;mso-position-horizontal-relative:page;mso-position-vertical:absolute;mso-position-vertical-relative:text;mso-width-percent:0;mso-height-percent:0;mso-width-relative:page;mso-height-relative:page;v-text-anchor:top" o:spid="_x0000_s1026" fillcolor="black" stroked="f" w14:anchorId="5C3318E3" o:gfxdata="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">
                 <w10:wrap type="topAndBottom" anchorx="page"/>
@@ -6875,6 +7329,104 @@
           </mc:Fallback>
         </mc:AlternateContent>
       </w:r>
+    </w:p>
+    <w:p>
+      <w:pPr>
+        <w:rPr>
+          <w:lang w:val="it-CH"/>
+        </w:rPr>
+      </w:pPr>
+    </w:p>
+    <w:p>
+      <w:pPr>
+        <w:rPr>
+          <w:lang w:val="it-CH"/>
+        </w:rPr>
+      </w:pPr>
+    </w:p>
+    <w:p>
+      <w:pPr>
+        <w:rPr>
+          <w:lang w:val="it-CH"/>
+        </w:rPr>
+      </w:pPr>
+    </w:p>
+    <w:p>
+      <w:pPr>
+        <w:rPr>
+          <w:lang w:val="it-CH"/>
+        </w:rPr>
+      </w:pPr>
+    </w:p>
+    <w:p>
+      <w:pPr>
+        <w:rPr>
+          <w:lang w:val="it-CH"/>
+        </w:rPr>
+      </w:pPr>
+    </w:p>
+    <w:p>
+      <w:pPr>
+        <w:rPr>
+          <w:lang w:val="it-CH"/>
+        </w:rPr>
+      </w:pPr>
+    </w:p>
+    <w:p>
+      <w:pPr>
+        <w:rPr>
+          <w:lang w:val="it-CH"/>
+        </w:rPr>
+      </w:pPr>
+    </w:p>
+    <w:p>
+      <w:pPr>
+        <w:rPr>
+          <w:lang w:val="it-CH"/>
+        </w:rPr>
+      </w:pPr>
+    </w:p>
+    <w:p>
+      <w:pPr>
+        <w:rPr>
+          <w:lang w:val="it-CH"/>
+        </w:rPr>
+      </w:pPr>
+    </w:p>
+    <w:p>
+      <w:pPr>
+        <w:rPr>
+          <w:lang w:val="it-CH"/>
+        </w:rPr>
+      </w:pPr>
+    </w:p>
+    <w:p>
+      <w:pPr>
+        <w:rPr>
+          <w:lang w:val="it-CH"/>
+        </w:rPr>
+      </w:pPr>
+    </w:p>
+    <w:p>
+      <w:pPr>
+        <w:rPr>
+          <w:lang w:val="it-CH"/>
+        </w:rPr>
+      </w:pPr>
+    </w:p>
+    <w:p>
+      <w:pPr>
+        <w:rPr>
+          <w:lang w:val="it-CH"/>
+        </w:rPr>
+      </w:pPr>
+    </w:p>
+    <w:p>
+      <w:pPr>
+        <w:rPr>
+          <w:lang w:val="it-CH"/>
+        </w:rPr>
+      </w:pPr>
     </w:p>
     <w:sectPr>
       <w:headerReference w:type="default" r:id="rId10"/>
@@ -11024,7 +11576,7 @@
   <w:abstractNum w:abstractNumId="26" w15:restartNumberingAfterBreak="0">
     <w:nsid w:val="73ED2AF5"/>
     <w:multiLevelType w:val="hybridMultilevel"/>
-    <w:tmpl w:val="7878F1D4"/>
+    <w:tmpl w:val="A568FA78"/>
     <w:lvl w:ilvl="0" w:tplc="08100001">
       <w:start w:val="1"/>
       <w:numFmt w:val="bullet"/>
@@ -11049,7 +11601,7 @@
         <w:rFonts w:ascii="Courier New" w:hAnsi="Courier New" w:cs="Courier New" w:hint="default"/>
       </w:rPr>
     </w:lvl>
-    <w:lvl w:ilvl="2" w:tplc="08100005" w:tentative="1">
+    <w:lvl w:ilvl="2" w:tplc="08100005">
       <w:start w:val="1"/>
       <w:numFmt w:val="bullet"/>
       <w:lvlText w:val=""/>
@@ -11061,7 +11613,7 @@
         <w:rFonts w:ascii="Wingdings" w:hAnsi="Wingdings" w:hint="default"/>
       </w:rPr>
     </w:lvl>
-    <w:lvl w:ilvl="3" w:tplc="08100001" w:tentative="1">
+    <w:lvl w:ilvl="3" w:tplc="08100001">
       <w:start w:val="1"/>
       <w:numFmt w:val="bullet"/>
       <w:lvlText w:val=""/>
@@ -12815,7 +13367,7 @@
 </file>
 
 <file path=customXml/itemProps1.xml><?xml version="1.0" encoding="utf-8"?>
-<ds:datastoreItem xmlns:ds="http://schemas.openxmlformats.org/officeDocument/2006/customXml" ds:itemID="{C278FA93-9116-4C96-B4C3-55BAC7889415}">
+<ds:datastoreItem xmlns:ds="http://schemas.openxmlformats.org/officeDocument/2006/customXml" ds:itemID="{67341DCF-9C35-4EA4-A960-178F3E98A91D}">
   <ds:schemaRefs>
     <ds:schemaRef ds:uri="http://schemas.openxmlformats.org/officeDocument/2006/bibliography"/>
   </ds:schemaRefs>

</xml_diff>